<commit_message>
Paste Rephrased data of camera in electronics
</commit_message>
<xml_diff>
--- a/images/electronics/camera/cameras.docx
+++ b/images/electronics/camera/cameras.docx
@@ -350,6 +350,14 @@
               </w:rPr>
               <w:t>Canon 90D</w:t>
             </w:r>
+            <w:r>
+              <w:rPr>
+                <w:rFonts w:ascii="Leelawadee" w:hAnsi="Leelawadee" w:cs="Leelawadee"/>
+                <w:sz w:val="28"/>
+                <w:szCs w:val="28"/>
+              </w:rPr>
+              <w:t>.</w:t>
+            </w:r>
           </w:p>
         </w:tc>
       </w:tr>
@@ -660,6 +668,14 @@
               </w:rPr>
               <w:t>: Z5</w:t>
             </w:r>
+            <w:r>
+              <w:rPr>
+                <w:rFonts w:ascii="Leelawadee" w:hAnsi="Leelawadee" w:cs="Leelawadee"/>
+                <w:sz w:val="28"/>
+                <w:szCs w:val="28"/>
+              </w:rPr>
+              <w:t>.</w:t>
+            </w:r>
           </w:p>
           <w:p>
             <w:pPr>
@@ -677,6 +693,14 @@
               </w:rPr>
               <w:t>Brand: Nikon</w:t>
             </w:r>
+            <w:r>
+              <w:rPr>
+                <w:rFonts w:ascii="Leelawadee" w:hAnsi="Leelawadee" w:cs="Leelawadee"/>
+                <w:sz w:val="28"/>
+                <w:szCs w:val="28"/>
+              </w:rPr>
+              <w:t>.</w:t>
+            </w:r>
           </w:p>
           <w:p>
             <w:pPr>
@@ -702,6 +726,14 @@
               </w:rPr>
               <w:t>: 24.3 megapixels</w:t>
             </w:r>
+            <w:r>
+              <w:rPr>
+                <w:rFonts w:ascii="Leelawadee" w:hAnsi="Leelawadee" w:cs="Leelawadee"/>
+                <w:sz w:val="28"/>
+                <w:szCs w:val="28"/>
+              </w:rPr>
+              <w:t>.</w:t>
+            </w:r>
           </w:p>
           <w:p>
             <w:pPr>
@@ -727,6 +759,14 @@
               </w:rPr>
               <w:t>: Yes</w:t>
             </w:r>
+            <w:r>
+              <w:rPr>
+                <w:rFonts w:ascii="Leelawadee" w:hAnsi="Leelawadee" w:cs="Leelawadee"/>
+                <w:sz w:val="28"/>
+                <w:szCs w:val="28"/>
+              </w:rPr>
+              <w:t>.</w:t>
+            </w:r>
           </w:p>
           <w:p>
             <w:pPr>
@@ -752,6 +792,14 @@
               </w:rPr>
               <w:t>: Mirrorless Camera</w:t>
             </w:r>
+            <w:r>
+              <w:rPr>
+                <w:rFonts w:ascii="Leelawadee" w:hAnsi="Leelawadee" w:cs="Leelawadee"/>
+                <w:sz w:val="28"/>
+                <w:szCs w:val="28"/>
+              </w:rPr>
+              <w:t>.</w:t>
+            </w:r>
           </w:p>
           <w:p>
             <w:pPr>
@@ -769,6 +817,14 @@
               </w:rPr>
               <w:t>Display Type: LCD</w:t>
             </w:r>
+            <w:r>
+              <w:rPr>
+                <w:rFonts w:ascii="Leelawadee" w:hAnsi="Leelawadee" w:cs="Leelawadee"/>
+                <w:sz w:val="28"/>
+                <w:szCs w:val="28"/>
+              </w:rPr>
+              <w:t>.</w:t>
+            </w:r>
           </w:p>
           <w:p>
             <w:pPr>
@@ -786,6 +842,14 @@
               </w:rPr>
               <w:t>Manufacturer Number: 2724669299101</w:t>
             </w:r>
+            <w:r>
+              <w:rPr>
+                <w:rFonts w:ascii="Leelawadee" w:hAnsi="Leelawadee" w:cs="Leelawadee"/>
+                <w:sz w:val="28"/>
+                <w:szCs w:val="28"/>
+              </w:rPr>
+              <w:t>.</w:t>
+            </w:r>
           </w:p>
           <w:p>
             <w:pPr>
@@ -810,6 +874,14 @@
                 <w:szCs w:val="28"/>
               </w:rPr>
               <w:t>: Other</w:t>
+            </w:r>
+            <w:r>
+              <w:rPr>
+                <w:rFonts w:ascii="Leelawadee" w:hAnsi="Leelawadee" w:cs="Leelawadee"/>
+                <w:sz w:val="28"/>
+                <w:szCs w:val="28"/>
+              </w:rPr>
+              <w:t>.</w:t>
             </w:r>
           </w:p>
           <w:p>
@@ -828,6 +900,14 @@
               </w:rPr>
               <w:lastRenderedPageBreak/>
               <w:t>Touch screen: Yes</w:t>
+            </w:r>
+            <w:r>
+              <w:rPr>
+                <w:rFonts w:ascii="Leelawadee" w:hAnsi="Leelawadee" w:cs="Leelawadee"/>
+                <w:sz w:val="28"/>
+                <w:szCs w:val="28"/>
+              </w:rPr>
+              <w:t>.</w:t>
             </w:r>
           </w:p>
           <w:p>
@@ -1225,6 +1305,7 @@
                 <w:szCs w:val="28"/>
               </w:rPr>
             </w:pPr>
+            <w:bookmarkStart w:id="0" w:name="_GoBack"/>
             <w:r>
               <w:rPr>
                 <w:rFonts w:ascii="Leelawadee" w:hAnsi="Leelawadee" w:cs="Leelawadee"/>
@@ -1251,6 +1332,7 @@
               </w:rPr>
               <w:t xml:space="preserve"> IP, Pinhole DIY Digital Video Camera, Mini Micro DVR – Black</w:t>
             </w:r>
+            <w:bookmarkEnd w:id="0"/>
           </w:p>
         </w:tc>
         <w:tc>
@@ -1370,8 +1452,6 @@
                 <w:szCs w:val="28"/>
               </w:rPr>
             </w:pPr>
-            <w:bookmarkStart w:id="0" w:name="_GoBack"/>
-            <w:bookmarkEnd w:id="0"/>
             <w:r>
               <w:rPr>
                 <w:rFonts w:ascii="Leelawadee" w:hAnsi="Leelawadee" w:cs="Leelawadee"/>
@@ -2130,7 +2210,7 @@
 </file>
 
 <file path=customXml/itemProps1.xml><?xml version="1.0" encoding="utf-8"?>
-<ds:datastoreItem xmlns:ds="http://schemas.openxmlformats.org/officeDocument/2006/customXml" ds:itemID="{D0990DF6-267B-4104-A6FE-1102DFAFA06B}">
+<ds:datastoreItem xmlns:ds="http://schemas.openxmlformats.org/officeDocument/2006/customXml" ds:itemID="{AF945E00-6E64-4886-8C81-14196AA570A8}">
   <ds:schemaRefs>
     <ds:schemaRef ds:uri="http://schemas.openxmlformats.org/officeDocument/2006/bibliography"/>
   </ds:schemaRefs>

</xml_diff>